<commit_message>
Assignment 1 Easy mode Finished
</commit_message>
<xml_diff>
--- a/Assignment1/UML.docx
+++ b/Assignment1/UML.docx
@@ -55,6 +55,30 @@
             </a:graphic>
           </wp:inline>
         </w:drawing>
+      </w:r>
+    </w:p>
+    <w:p>
+      <w:r>
+        <w:t xml:space="preserve">changeHP() should be </w:t>
+      </w:r>
+      <w:r>
+        <w:t>C</w:t>
+      </w:r>
+      <w:r>
+        <w:t>hangeHP(int</w:t>
+      </w:r>
+      <w:r>
+        <w:t>)</w:t>
+      </w:r>
+    </w:p>
+    <w:p>
+      <w:r>
+        <w:t>die() should be Die()</w:t>
+      </w:r>
+    </w:p>
+    <w:p>
+      <w:r>
+        <w:t>SetMaxHeight() should be SetMaxHeight(int)</w:t>
       </w:r>
     </w:p>
     <w:sectPr>

</xml_diff>